<commit_message>
fixed URLs / Screenshots, added Spotless and Checkstyle, fixed README, fixed License
</commit_message>
<xml_diff>
--- a/KeyCloak-Konfiguration.docx
+++ b/KeyCloak-Konfiguration.docx
@@ -1,6 +1,6 @@
 
 <file path=word/document.xml><?xml version="1.0" encoding="utf-8"?>
-<w:document xmlns:wpc="http://schemas.microsoft.com/office/word/2010/wordprocessingCanvas" xmlns:cx="http://schemas.microsoft.com/office/drawing/2014/chartex" xmlns:cx1="http://schemas.microsoft.com/office/drawing/2015/9/8/chartex" xmlns:cx2="http://schemas.microsoft.com/office/drawing/2015/10/21/chartex" xmlns:cx3="http://schemas.microsoft.com/office/drawing/2016/5/9/chartex" xmlns:cx4="http://schemas.microsoft.com/office/drawing/2016/5/10/chartex" xmlns:cx5="http://schemas.microsoft.com/office/drawing/2016/5/11/chartex" xmlns:cx6="http://schemas.microsoft.com/office/drawing/2016/5/12/chartex" xmlns:cx7="http://schemas.microsoft.com/office/drawing/2016/5/13/chartex" xmlns:cx8="http://schemas.microsoft.com/office/drawing/2016/5/14/chartex" xmlns:mc="http://schemas.openxmlformats.org/markup-compatibility/2006" xmlns:aink="http://schemas.microsoft.com/office/drawing/2016/ink" xmlns:am3d="http://schemas.microsoft.com/office/drawing/2017/model3d" xmlns:o="urn:schemas-microsoft-com:office:office" xmlns:r="http://schemas.openxmlformats.org/officeDocument/2006/relationships" xmlns:m="http://schemas.openxmlformats.org/officeDocument/2006/math" xmlns:v="urn:schemas-microsoft-com:vml" xmlns:wp14="http://schemas.microsoft.com/office/word/2010/wordprocessingDrawing" xmlns:wp="http://schemas.openxmlformats.org/drawingml/2006/wordprocessingDrawing" xmlns:w10="urn:schemas-microsoft-com:office:word" xmlns:w="http://schemas.openxmlformats.org/wordprocessingml/2006/main" xmlns:w14="http://schemas.microsoft.com/office/word/2010/wordml" xmlns:w15="http://schemas.microsoft.com/office/word/2012/wordml" xmlns:w16cex="http://schemas.microsoft.com/office/word/2018/wordml/cex" xmlns:w16cid="http://schemas.microsoft.com/office/word/2016/wordml/cid" xmlns:w16="http://schemas.microsoft.com/office/word/2018/wordml" xmlns:w16sdtdh="http://schemas.microsoft.com/office/word/2020/wordml/sdtdatahash" xmlns:w16se="http://schemas.microsoft.com/office/word/2015/wordml/symex" xmlns:wpg="http://schemas.microsoft.com/office/word/2010/wordprocessingGroup" xmlns:wpi="http://schemas.microsoft.com/office/word/2010/wordprocessingInk" xmlns:wne="http://schemas.microsoft.com/office/word/2006/wordml" xmlns:wps="http://schemas.microsoft.com/office/word/2010/wordprocessingShape" mc:Ignorable="w14 w15 w16se w16cid w16 w16cex w16sdtdh wp14">
+<w:document xmlns:wpc="http://schemas.microsoft.com/office/word/2010/wordprocessingCanvas" xmlns:cx="http://schemas.microsoft.com/office/drawing/2014/chartex" xmlns:cx1="http://schemas.microsoft.com/office/drawing/2015/9/8/chartex" xmlns:cx2="http://schemas.microsoft.com/office/drawing/2015/10/21/chartex" xmlns:cx3="http://schemas.microsoft.com/office/drawing/2016/5/9/chartex" xmlns:cx4="http://schemas.microsoft.com/office/drawing/2016/5/10/chartex" xmlns:cx5="http://schemas.microsoft.com/office/drawing/2016/5/11/chartex" xmlns:cx6="http://schemas.microsoft.com/office/drawing/2016/5/12/chartex" xmlns:cx7="http://schemas.microsoft.com/office/drawing/2016/5/13/chartex" xmlns:cx8="http://schemas.microsoft.com/office/drawing/2016/5/14/chartex" xmlns:mc="http://schemas.openxmlformats.org/markup-compatibility/2006" xmlns:aink="http://schemas.microsoft.com/office/drawing/2016/ink" xmlns:am3d="http://schemas.microsoft.com/office/drawing/2017/model3d" xmlns:o="urn:schemas-microsoft-com:office:office" xmlns:oel="http://schemas.microsoft.com/office/2019/extlst" xmlns:r="http://schemas.openxmlformats.org/officeDocument/2006/relationships" xmlns:m="http://schemas.openxmlformats.org/officeDocument/2006/math" xmlns:v="urn:schemas-microsoft-com:vml" xmlns:wp14="http://schemas.microsoft.com/office/word/2010/wordprocessingDrawing" xmlns:wp="http://schemas.openxmlformats.org/drawingml/2006/wordprocessingDrawing" xmlns:w10="urn:schemas-microsoft-com:office:word" xmlns:w="http://schemas.openxmlformats.org/wordprocessingml/2006/main" xmlns:w14="http://schemas.microsoft.com/office/word/2010/wordml" xmlns:w15="http://schemas.microsoft.com/office/word/2012/wordml" xmlns:w16cex="http://schemas.microsoft.com/office/word/2018/wordml/cex" xmlns:w16cid="http://schemas.microsoft.com/office/word/2016/wordml/cid" xmlns:w16="http://schemas.microsoft.com/office/word/2018/wordml" xmlns:w16sdtdh="http://schemas.microsoft.com/office/word/2020/wordml/sdtdatahash" xmlns:w16se="http://schemas.microsoft.com/office/word/2015/wordml/symex" xmlns:wpg="http://schemas.microsoft.com/office/word/2010/wordprocessingGroup" xmlns:wpi="http://schemas.microsoft.com/office/word/2010/wordprocessingInk" xmlns:wne="http://schemas.microsoft.com/office/word/2006/wordml" xmlns:wps="http://schemas.microsoft.com/office/word/2010/wordprocessingShape" mc:Ignorable="w14 w15 w16se w16cid w16 w16cex w16sdtdh wp14">
   <w:body>
     <w:p>
       <w:pPr>
@@ -15,13 +15,8 @@
         <w:pStyle w:val="berschrift1"/>
       </w:pPr>
       <w:r>
-        <w:t xml:space="preserve">SAML </w:t>
-      </w:r>
-      <w:proofErr w:type="spellStart"/>
-      <w:r>
-        <w:t>Konfig</w:t>
-      </w:r>
-      <w:proofErr w:type="spellEnd"/>
+        <w:t>SAML Konfig</w:t>
+      </w:r>
     </w:p>
     <w:p>
       <w:pPr>
@@ -60,18 +55,10 @@
           <w:noProof/>
         </w:rPr>
         <w:drawing>
-          <wp:anchor distT="0" distB="0" distL="0" distR="0" simplePos="0" relativeHeight="2" behindDoc="0" locked="0" layoutInCell="1" allowOverlap="1" wp14:anchorId="700BFE9F" wp14:editId="173411E0">
-            <wp:simplePos x="0" y="0"/>
-            <wp:positionH relativeFrom="column">
-              <wp:align>center</wp:align>
-            </wp:positionH>
-            <wp:positionV relativeFrom="paragraph">
-              <wp:posOffset>635</wp:posOffset>
-            </wp:positionV>
-            <wp:extent cx="6120130" cy="5230495"/>
+          <wp:inline distT="0" distB="0" distL="0" distR="0" wp14:anchorId="4C17693E" wp14:editId="395433FE">
+            <wp:extent cx="6120130" cy="4922520"/>
             <wp:effectExtent l="0" t="0" r="0" b="0"/>
-            <wp:wrapSquare wrapText="largest"/>
-            <wp:docPr id="1" name="Bild1"/>
+            <wp:docPr id="1" name="Grafik 1"/>
             <wp:cNvGraphicFramePr>
               <a:graphicFrameLocks xmlns:a="http://schemas.openxmlformats.org/drawingml/2006/main" noChangeAspect="1"/>
             </wp:cNvGraphicFramePr>
@@ -79,10 +66,8 @@
               <a:graphicData uri="http://schemas.openxmlformats.org/drawingml/2006/picture">
                 <pic:pic xmlns:pic="http://schemas.openxmlformats.org/drawingml/2006/picture">
                   <pic:nvPicPr>
-                    <pic:cNvPr id="1" name="Bild1"/>
-                    <pic:cNvPicPr>
-                      <a:picLocks noChangeAspect="1" noChangeArrowheads="1"/>
-                    </pic:cNvPicPr>
+                    <pic:cNvPr id="1" name=""/>
+                    <pic:cNvPicPr/>
                   </pic:nvPicPr>
                   <pic:blipFill>
                     <a:blip r:embed="rId5"/>
@@ -90,10 +75,10 @@
                       <a:fillRect/>
                     </a:stretch>
                   </pic:blipFill>
-                  <pic:spPr bwMode="auto">
+                  <pic:spPr>
                     <a:xfrm>
                       <a:off x="0" y="0"/>
-                      <a:ext cx="6120130" cy="5230495"/>
+                      <a:ext cx="6120130" cy="4922520"/>
                     </a:xfrm>
                     <a:prstGeom prst="rect">
                       <a:avLst/>
@@ -102,45 +87,20 @@
                 </pic:pic>
               </a:graphicData>
             </a:graphic>
-          </wp:anchor>
+          </wp:inline>
         </w:drawing>
       </w:r>
     </w:p>
     <w:p>
-      <w:proofErr w:type="spellStart"/>
-      <w:r>
-        <w:t>Konfig</w:t>
-      </w:r>
-      <w:proofErr w:type="spellEnd"/>
-      <w:r>
-        <w:t xml:space="preserve"> einspielen aus </w:t>
-      </w:r>
-      <w:proofErr w:type="spellStart"/>
-      <w:r>
-        <w:t>Metadata</w:t>
-      </w:r>
-      <w:proofErr w:type="spellEnd"/>
-      <w:r>
-        <w:t xml:space="preserve">-Datei der AKDB, Herunterladen von hier: </w:t>
-      </w:r>
-      <w:hyperlink r:id="rId6">
+      <w:r>
+        <w:t xml:space="preserve">Konfig einspielen aus Metadata-Datei der AKDB, Herunterladen von hier: </w:t>
+      </w:r>
+      <w:hyperlink r:id="rId6" w:history="1">
         <w:r>
           <w:rPr>
-            <w:rStyle w:val="Internetverknpfung"/>
+            <w:rStyle w:val="Hyperlink"/>
           </w:rPr>
-          <w:t>https</w:t>
-        </w:r>
-        <w:r>
-          <w:rPr>
-            <w:rStyle w:val="Internetverknpfung"/>
-          </w:rPr>
-          <w:t>:</w:t>
-        </w:r>
-        <w:r>
-          <w:rPr>
-            <w:rStyle w:val="Internetverknpfung"/>
-          </w:rPr>
-          <w:t>//infra-pre-bayernid.freistaat.bayern/idp</w:t>
+          <w:t>https://infra-pre-id.bayernportal.de/idp</w:t>
         </w:r>
       </w:hyperlink>
       <w:r>
@@ -154,10 +114,10 @@
         </w:rPr>
         <w:lastRenderedPageBreak/>
         <w:drawing>
-          <wp:inline distT="0" distB="0" distL="0" distR="0" wp14:anchorId="666DE3D0" wp14:editId="6061D337">
-            <wp:extent cx="6120130" cy="5339715"/>
+          <wp:inline distT="0" distB="0" distL="0" distR="0" wp14:anchorId="7F5446D1" wp14:editId="721840DE">
+            <wp:extent cx="6120130" cy="5150485"/>
             <wp:effectExtent l="0" t="0" r="0" b="0"/>
-            <wp:docPr id="9" name="Grafik 9"/>
+            <wp:docPr id="2" name="Grafik 2"/>
             <wp:cNvGraphicFramePr>
               <a:graphicFrameLocks xmlns:a="http://schemas.openxmlformats.org/drawingml/2006/main" noChangeAspect="1"/>
             </wp:cNvGraphicFramePr>
@@ -177,7 +137,7 @@
                   <pic:spPr>
                     <a:xfrm>
                       <a:off x="0" y="0"/>
-                      <a:ext cx="6120130" cy="5339715"/>
+                      <a:ext cx="6120130" cy="5150485"/>
                     </a:xfrm>
                     <a:prstGeom prst="rect">
                       <a:avLst/>
@@ -191,130 +151,16 @@
       </w:r>
     </w:p>
     <w:p>
-      <w:pPr>
-        <w:pStyle w:val="berschrift2"/>
-      </w:pPr>
-      <w:r>
-        <w:t xml:space="preserve">Broker </w:t>
-      </w:r>
-      <w:r>
-        <w:t>Mappers</w:t>
-      </w:r>
-    </w:p>
-    <w:p>
-      <w:pPr>
-        <w:pStyle w:val="Textkrper"/>
-      </w:pPr>
-      <w:r>
-        <w:t>Wichtig: Für Attribute den „CUSTOM Attribute-</w:t>
-      </w:r>
-      <w:proofErr w:type="spellStart"/>
-      <w:r>
-        <w:t>with</w:t>
-      </w:r>
-      <w:proofErr w:type="spellEnd"/>
-      <w:r>
-        <w:t>-</w:t>
-      </w:r>
-      <w:proofErr w:type="spellStart"/>
-      <w:r>
-        <w:t>scope</w:t>
-      </w:r>
-      <w:proofErr w:type="spellEnd"/>
-      <w:r>
-        <w:t xml:space="preserve"> Mapper” verwenden, da</w:t>
-      </w:r>
-      <w:r>
-        <w:t>mit man die Attribute dann über die Scopes explizit im Request anfordern kann.</w:t>
-      </w:r>
-    </w:p>
-    <w:p/>
-    <w:p>
-      <w:pPr>
-        <w:rPr>
-          <w:lang w:val="en-US"/>
-        </w:rPr>
-      </w:pPr>
-      <w:r>
-        <w:rPr>
-          <w:lang w:val="en-US"/>
-        </w:rPr>
-        <w:t xml:space="preserve">Username: </w:t>
-      </w:r>
-    </w:p>
-    <w:p>
-      <w:pPr>
-        <w:rPr>
-          <w:lang w:val="en-US"/>
-        </w:rPr>
-      </w:pPr>
-      <w:r>
-        <w:rPr>
-          <w:lang w:val="en-US"/>
-        </w:rPr>
-        <w:t>Name: username</w:t>
-      </w:r>
-    </w:p>
-    <w:p>
-      <w:pPr>
-        <w:rPr>
-          <w:lang w:val="en-US"/>
-        </w:rPr>
-      </w:pPr>
-      <w:r>
-        <w:rPr>
-          <w:lang w:val="en-US"/>
-        </w:rPr>
-        <w:t xml:space="preserve">Template: </w:t>
-      </w:r>
-      <w:bookmarkStart w:id="0" w:name="__DdeLink__168_103937619"/>
-      <w:r>
-        <w:rPr>
-          <w:lang w:val="en-US"/>
-        </w:rPr>
-        <w:t>${</w:t>
-      </w:r>
-      <w:proofErr w:type="spellStart"/>
-      <w:r>
-        <w:rPr>
-          <w:lang w:val="en-US"/>
-        </w:rPr>
-        <w:t>ATTRIBUTE.bPK</w:t>
-      </w:r>
-      <w:bookmarkEnd w:id="0"/>
-      <w:proofErr w:type="spellEnd"/>
-      <w:r>
-        <w:rPr>
-          <w:lang w:val="en-US"/>
-        </w:rPr>
-        <w:t>}</w:t>
-      </w:r>
-    </w:p>
-    <w:p>
-      <w:pPr>
-        <w:rPr>
-          <w:lang w:val="en-US"/>
-        </w:rPr>
-      </w:pPr>
-    </w:p>
-    <w:p>
-      <w:pPr>
-        <w:rPr>
-          <w:lang w:val="en-US"/>
-        </w:rPr>
-      </w:pPr>
-    </w:p>
-    <w:p>
       <w:r>
         <w:rPr>
           <w:noProof/>
         </w:rPr>
         <w:lastRenderedPageBreak/>
         <w:drawing>
-          <wp:inline distT="0" distB="0" distL="0" distR="0" wp14:anchorId="59DB7318" wp14:editId="79096F7E">
-            <wp:extent cx="6120130" cy="2202180"/>
+          <wp:inline distT="0" distB="0" distL="0" distR="0" wp14:anchorId="278374E0" wp14:editId="6259880F">
+            <wp:extent cx="6120130" cy="4950460"/>
             <wp:effectExtent l="0" t="0" r="0" b="0"/>
-            <wp:docPr id="10" name="Grafik 10"/>
+            <wp:docPr id="3" name="Grafik 3"/>
             <wp:cNvGraphicFramePr>
               <a:graphicFrameLocks xmlns:a="http://schemas.openxmlformats.org/drawingml/2006/main" noChangeAspect="1"/>
             </wp:cNvGraphicFramePr>
@@ -334,7 +180,7 @@
                   <pic:spPr>
                     <a:xfrm>
                       <a:off x="0" y="0"/>
-                      <a:ext cx="6120130" cy="2202180"/>
+                      <a:ext cx="6120130" cy="4950460"/>
                     </a:xfrm>
                     <a:prstGeom prst="rect">
                       <a:avLst/>
@@ -347,6 +193,28 @@
         </w:drawing>
       </w:r>
     </w:p>
+    <w:p>
+      <w:pPr>
+        <w:pStyle w:val="berschrift2"/>
+      </w:pPr>
+      <w:r>
+        <w:t xml:space="preserve">Broker </w:t>
+      </w:r>
+      <w:r>
+        <w:t>Mappers</w:t>
+      </w:r>
+    </w:p>
+    <w:p>
+      <w:pPr>
+        <w:pStyle w:val="Textkrper"/>
+      </w:pPr>
+      <w:r>
+        <w:t>Wichtig: Für Attribute den „CUSTOM Attribute-with-scope Mapper” verwenden, da</w:t>
+      </w:r>
+      <w:r>
+        <w:t>mit man die Attribute dann über die Scopes explizit im Request anfordern kann.</w:t>
+      </w:r>
+    </w:p>
     <w:p/>
     <w:p>
       <w:pPr>
@@ -358,42 +226,42 @@
         <w:rPr>
           <w:lang w:val="en-US"/>
         </w:rPr>
-        <w:t xml:space="preserve">ID: </w:t>
-      </w:r>
-    </w:p>
-    <w:p>
-      <w:pPr>
-        <w:rPr>
-          <w:lang w:val="en-US"/>
-        </w:rPr>
-      </w:pPr>
-      <w:r>
-        <w:rPr>
-          <w:lang w:val="en-US"/>
-        </w:rPr>
-        <w:t>Name: ID</w:t>
-      </w:r>
-    </w:p>
-    <w:p>
-      <w:pPr>
-        <w:rPr>
-          <w:lang w:val="en-US"/>
-        </w:rPr>
-      </w:pPr>
-      <w:r>
-        <w:rPr>
-          <w:lang w:val="en-US"/>
-        </w:rPr>
-        <w:t>Template: ${</w:t>
-      </w:r>
-      <w:proofErr w:type="spellStart"/>
-      <w:r>
-        <w:rPr>
-          <w:lang w:val="en-US"/>
-        </w:rPr>
-        <w:t>ATTRIBUTE.bPK</w:t>
-      </w:r>
-      <w:proofErr w:type="spellEnd"/>
+        <w:t xml:space="preserve">Username: </w:t>
+      </w:r>
+    </w:p>
+    <w:p>
+      <w:pPr>
+        <w:rPr>
+          <w:lang w:val="en-US"/>
+        </w:rPr>
+      </w:pPr>
+      <w:r>
+        <w:rPr>
+          <w:lang w:val="en-US"/>
+        </w:rPr>
+        <w:t>Name: username</w:t>
+      </w:r>
+    </w:p>
+    <w:p>
+      <w:pPr>
+        <w:rPr>
+          <w:lang w:val="en-US"/>
+        </w:rPr>
+      </w:pPr>
+      <w:r>
+        <w:rPr>
+          <w:lang w:val="en-US"/>
+        </w:rPr>
+        <w:t xml:space="preserve">Template: </w:t>
+      </w:r>
+      <w:bookmarkStart w:id="0" w:name="__DdeLink__168_103937619"/>
+      <w:r>
+        <w:rPr>
+          <w:lang w:val="en-US"/>
+        </w:rPr>
+        <w:t>${ATTRIBUTE.bPK</w:t>
+      </w:r>
+      <w:bookmarkEnd w:id="0"/>
       <w:r>
         <w:rPr>
           <w:lang w:val="en-US"/>
@@ -409,15 +277,22 @@
       </w:pPr>
     </w:p>
     <w:p>
+      <w:pPr>
+        <w:rPr>
+          <w:lang w:val="en-US"/>
+        </w:rPr>
+      </w:pPr>
+    </w:p>
+    <w:p>
       <w:r>
         <w:rPr>
           <w:noProof/>
         </w:rPr>
         <w:drawing>
-          <wp:inline distT="0" distB="0" distL="0" distR="0" wp14:anchorId="1A2CB61C" wp14:editId="27B77365">
-            <wp:extent cx="6120130" cy="2084070"/>
+          <wp:inline distT="0" distB="0" distL="0" distR="0" wp14:anchorId="59DB7318" wp14:editId="79096F7E">
+            <wp:extent cx="6120130" cy="2202180"/>
             <wp:effectExtent l="0" t="0" r="0" b="0"/>
-            <wp:docPr id="11" name="Grafik 11"/>
+            <wp:docPr id="10" name="Grafik 10"/>
             <wp:cNvGraphicFramePr>
               <a:graphicFrameLocks xmlns:a="http://schemas.openxmlformats.org/drawingml/2006/main" noChangeAspect="1"/>
             </wp:cNvGraphicFramePr>
@@ -437,7 +312,7 @@
                   <pic:spPr>
                     <a:xfrm>
                       <a:off x="0" y="0"/>
-                      <a:ext cx="6120130" cy="2084070"/>
+                      <a:ext cx="6120130" cy="2202180"/>
                     </a:xfrm>
                     <a:prstGeom prst="rect">
                       <a:avLst/>
@@ -461,100 +336,40 @@
         <w:rPr>
           <w:lang w:val="en-US"/>
         </w:rPr>
-        <w:t>Surname</w:t>
-      </w:r>
-      <w:r>
-        <w:rPr>
-          <w:lang w:val="en-US"/>
-        </w:rPr>
-        <w:t xml:space="preserve">: </w:t>
-      </w:r>
-    </w:p>
-    <w:p>
-      <w:pPr>
-        <w:rPr>
-          <w:lang w:val="en-US"/>
-        </w:rPr>
-      </w:pPr>
-      <w:r>
-        <w:rPr>
-          <w:lang w:val="en-US"/>
-        </w:rPr>
-        <w:t xml:space="preserve">Name: </w:t>
-      </w:r>
-      <w:r>
-        <w:rPr>
-          <w:lang w:val="en-US"/>
-        </w:rPr>
-        <w:t>surname</w:t>
-      </w:r>
-    </w:p>
-    <w:p>
-      <w:pPr>
-        <w:rPr>
-          <w:lang w:val="en-US"/>
-        </w:rPr>
-      </w:pPr>
-      <w:r>
-        <w:rPr>
-          <w:lang w:val="en-US"/>
-        </w:rPr>
-        <w:t xml:space="preserve">Attribute Name: </w:t>
-      </w:r>
-      <w:proofErr w:type="gramStart"/>
-      <w:r>
-        <w:rPr>
-          <w:lang w:val="en-US"/>
-        </w:rPr>
-        <w:t>urn:oid</w:t>
-      </w:r>
-      <w:proofErr w:type="gramEnd"/>
-      <w:r>
-        <w:rPr>
-          <w:lang w:val="en-US"/>
-        </w:rPr>
-        <w:t>:2.5.4.4</w:t>
-      </w:r>
-    </w:p>
-    <w:p>
-      <w:pPr>
-        <w:rPr>
-          <w:lang w:val="en-US"/>
-        </w:rPr>
-      </w:pPr>
-      <w:r>
-        <w:rPr>
-          <w:lang w:val="en-US"/>
-        </w:rPr>
-        <w:t>Friendly Name: surname</w:t>
-      </w:r>
-    </w:p>
-    <w:p>
-      <w:pPr>
-        <w:rPr>
-          <w:lang w:val="en-US"/>
-        </w:rPr>
-      </w:pPr>
-      <w:r>
-        <w:rPr>
-          <w:lang w:val="en-US"/>
-        </w:rPr>
-        <w:t xml:space="preserve">User Attribute Name: </w:t>
-      </w:r>
-      <w:proofErr w:type="spellStart"/>
-      <w:r>
-        <w:rPr>
-          <w:lang w:val="en-US"/>
-        </w:rPr>
-        <w:t>lastNam</w:t>
-      </w:r>
-      <w:r>
-        <w:rPr>
-          <w:lang w:val="en-US"/>
-        </w:rPr>
-        <w:t>e</w:t>
-      </w:r>
-      <w:proofErr w:type="spellEnd"/>
+        <w:t xml:space="preserve">ID: </w:t>
+      </w:r>
+    </w:p>
+    <w:p>
+      <w:pPr>
+        <w:rPr>
+          <w:lang w:val="en-US"/>
+        </w:rPr>
+      </w:pPr>
+      <w:r>
+        <w:rPr>
+          <w:lang w:val="en-US"/>
+        </w:rPr>
+        <w:t>Name: ID</w:t>
+      </w:r>
+    </w:p>
+    <w:p>
+      <w:pPr>
+        <w:rPr>
+          <w:lang w:val="en-US"/>
+        </w:rPr>
+      </w:pPr>
+      <w:r>
+        <w:rPr>
+          <w:lang w:val="en-US"/>
+        </w:rPr>
+        <w:t>Template: ${ATTRIBUTE.bPK</w:t>
+      </w:r>
+      <w:r>
+        <w:rPr>
+          <w:lang w:val="en-US"/>
+        </w:rPr>
+        <w:t>}</w:t>
+      </w:r>
     </w:p>
     <w:p>
       <w:pPr>
@@ -569,10 +384,10 @@
           <w:noProof/>
         </w:rPr>
         <w:drawing>
-          <wp:inline distT="0" distB="0" distL="0" distR="0" wp14:anchorId="2C528750" wp14:editId="18B4331B">
-            <wp:extent cx="6120130" cy="2645410"/>
+          <wp:inline distT="0" distB="0" distL="0" distR="0" wp14:anchorId="1A2CB61C" wp14:editId="27B77365">
+            <wp:extent cx="6120130" cy="2084070"/>
             <wp:effectExtent l="0" t="0" r="0" b="0"/>
-            <wp:docPr id="12" name="Grafik 12"/>
+            <wp:docPr id="11" name="Grafik 11"/>
             <wp:cNvGraphicFramePr>
               <a:graphicFrameLocks xmlns:a="http://schemas.openxmlformats.org/drawingml/2006/main" noChangeAspect="1"/>
             </wp:cNvGraphicFramePr>
@@ -592,7 +407,7 @@
                   <pic:spPr>
                     <a:xfrm>
                       <a:off x="0" y="0"/>
-                      <a:ext cx="6120130" cy="2645410"/>
+                      <a:ext cx="6120130" cy="2084070"/>
                     </a:xfrm>
                     <a:prstGeom prst="rect">
                       <a:avLst/>
@@ -616,8 +431,7 @@
         <w:rPr>
           <w:lang w:val="en-US"/>
         </w:rPr>
-        <w:lastRenderedPageBreak/>
-        <w:t>Mail</w:t>
+        <w:t>Surname</w:t>
       </w:r>
       <w:r>
         <w:rPr>
@@ -642,60 +456,46 @@
         <w:rPr>
           <w:lang w:val="en-US"/>
         </w:rPr>
-        <w:t>mail</w:t>
-      </w:r>
-    </w:p>
-    <w:p>
-      <w:pPr>
-        <w:rPr>
-          <w:lang w:val="en-US"/>
-        </w:rPr>
-      </w:pPr>
-      <w:r>
-        <w:rPr>
-          <w:lang w:val="en-US"/>
-        </w:rPr>
-        <w:t xml:space="preserve">Attribute Name: </w:t>
-      </w:r>
-      <w:proofErr w:type="gramStart"/>
-      <w:r>
-        <w:rPr>
-          <w:lang w:val="en-US"/>
-        </w:rPr>
-        <w:t>urn:oid</w:t>
-      </w:r>
-      <w:proofErr w:type="gramEnd"/>
-      <w:r>
-        <w:rPr>
-          <w:lang w:val="en-US"/>
-        </w:rPr>
-        <w:t>:0.9.2342.19200300.100.1.3</w:t>
-      </w:r>
-    </w:p>
-    <w:p>
-      <w:pPr>
-        <w:rPr>
-          <w:lang w:val="en-US"/>
-        </w:rPr>
-      </w:pPr>
-      <w:r>
-        <w:rPr>
-          <w:lang w:val="en-US"/>
-        </w:rPr>
-        <w:t>Friendly Name: mail</w:t>
-      </w:r>
-    </w:p>
-    <w:p>
-      <w:pPr>
-        <w:rPr>
-          <w:lang w:val="en-US"/>
-        </w:rPr>
-      </w:pPr>
-      <w:r>
-        <w:rPr>
-          <w:lang w:val="en-US"/>
-        </w:rPr>
-        <w:t>User Attribute Name: email</w:t>
+        <w:t>surname</w:t>
+      </w:r>
+    </w:p>
+    <w:p>
+      <w:pPr>
+        <w:rPr>
+          <w:lang w:val="en-US"/>
+        </w:rPr>
+      </w:pPr>
+      <w:r>
+        <w:rPr>
+          <w:lang w:val="en-US"/>
+        </w:rPr>
+        <w:t>Attribute Name: urn:oid:2.5.4.4</w:t>
+      </w:r>
+    </w:p>
+    <w:p>
+      <w:pPr>
+        <w:rPr>
+          <w:lang w:val="en-US"/>
+        </w:rPr>
+      </w:pPr>
+      <w:r>
+        <w:rPr>
+          <w:lang w:val="en-US"/>
+        </w:rPr>
+        <w:t>Friendly Name: surname</w:t>
+      </w:r>
+    </w:p>
+    <w:p>
+      <w:pPr>
+        <w:rPr>
+          <w:lang w:val="en-US"/>
+        </w:rPr>
+      </w:pPr>
+      <w:r>
+        <w:rPr>
+          <w:lang w:val="en-US"/>
+        </w:rPr>
+        <w:t>User Attribute Name: lastName</w:t>
       </w:r>
     </w:p>
     <w:p>
@@ -711,10 +511,10 @@
           <w:noProof/>
         </w:rPr>
         <w:drawing>
-          <wp:inline distT="0" distB="0" distL="0" distR="0" wp14:anchorId="30DC56A4" wp14:editId="546ED057">
-            <wp:extent cx="6120130" cy="2885440"/>
+          <wp:inline distT="0" distB="0" distL="0" distR="0" wp14:anchorId="2C528750" wp14:editId="18B4331B">
+            <wp:extent cx="6120130" cy="2645410"/>
             <wp:effectExtent l="0" t="0" r="0" b="0"/>
-            <wp:docPr id="13" name="Grafik 13"/>
+            <wp:docPr id="12" name="Grafik 12"/>
             <wp:cNvGraphicFramePr>
               <a:graphicFrameLocks xmlns:a="http://schemas.openxmlformats.org/drawingml/2006/main" noChangeAspect="1"/>
             </wp:cNvGraphicFramePr>
@@ -734,7 +534,7 @@
                   <pic:spPr>
                     <a:xfrm>
                       <a:off x="0" y="0"/>
-                      <a:ext cx="6120130" cy="2885440"/>
+                      <a:ext cx="6120130" cy="2645410"/>
                     </a:xfrm>
                     <a:prstGeom prst="rect">
                       <a:avLst/>
@@ -748,21 +548,18 @@
       </w:r>
     </w:p>
     <w:p/>
-    <w:p/>
-    <w:p>
-      <w:pPr>
-        <w:rPr>
-          <w:lang w:val="en-US"/>
-        </w:rPr>
-      </w:pPr>
-      <w:proofErr w:type="spellStart"/>
-      <w:r>
-        <w:rPr>
-          <w:lang w:val="en-US"/>
-        </w:rPr>
-        <w:t>GivenName</w:t>
-      </w:r>
-      <w:proofErr w:type="spellEnd"/>
+    <w:p>
+      <w:pPr>
+        <w:rPr>
+          <w:lang w:val="en-US"/>
+        </w:rPr>
+      </w:pPr>
+      <w:r>
+        <w:rPr>
+          <w:lang w:val="en-US"/>
+        </w:rPr>
+        <w:t>Mail</w:t>
+      </w:r>
       <w:r>
         <w:rPr>
           <w:lang w:val="en-US"/>
@@ -782,83 +579,51 @@
         </w:rPr>
         <w:t xml:space="preserve">Name: </w:t>
       </w:r>
-      <w:proofErr w:type="spellStart"/>
-      <w:r>
-        <w:rPr>
-          <w:lang w:val="en-US"/>
-        </w:rPr>
-        <w:t>givenName</w:t>
-      </w:r>
-      <w:proofErr w:type="spellEnd"/>
-    </w:p>
-    <w:p>
-      <w:pPr>
-        <w:rPr>
-          <w:lang w:val="en-US"/>
-        </w:rPr>
-      </w:pPr>
-      <w:r>
-        <w:rPr>
-          <w:lang w:val="en-US"/>
-        </w:rPr>
-        <w:t xml:space="preserve">Attribute Name: </w:t>
-      </w:r>
-      <w:proofErr w:type="gramStart"/>
-      <w:r>
-        <w:rPr>
-          <w:lang w:val="en-US"/>
-        </w:rPr>
-        <w:t>urn:oid</w:t>
-      </w:r>
-      <w:proofErr w:type="gramEnd"/>
-      <w:r>
-        <w:rPr>
-          <w:lang w:val="en-US"/>
-        </w:rPr>
-        <w:t>:2.5.4.42</w:t>
-      </w:r>
-    </w:p>
-    <w:p>
-      <w:pPr>
-        <w:rPr>
-          <w:lang w:val="en-US"/>
-        </w:rPr>
-      </w:pPr>
-      <w:r>
-        <w:rPr>
-          <w:lang w:val="en-US"/>
-        </w:rPr>
-        <w:t xml:space="preserve">Friendly Name: </w:t>
-      </w:r>
-      <w:proofErr w:type="spellStart"/>
-      <w:r>
-        <w:rPr>
-          <w:lang w:val="en-US"/>
-        </w:rPr>
-        <w:t>givenName</w:t>
-      </w:r>
-      <w:proofErr w:type="spellEnd"/>
-    </w:p>
-    <w:p>
-      <w:pPr>
-        <w:rPr>
-          <w:lang w:val="en-US"/>
-        </w:rPr>
-      </w:pPr>
-      <w:r>
-        <w:rPr>
-          <w:lang w:val="en-US"/>
-        </w:rPr>
-        <w:t xml:space="preserve">User Attribute Name: </w:t>
-      </w:r>
-      <w:proofErr w:type="spellStart"/>
-      <w:r>
-        <w:rPr>
-          <w:lang w:val="en-US"/>
-        </w:rPr>
-        <w:t>firstName</w:t>
-      </w:r>
-      <w:proofErr w:type="spellEnd"/>
+      <w:r>
+        <w:rPr>
+          <w:lang w:val="en-US"/>
+        </w:rPr>
+        <w:t>mail</w:t>
+      </w:r>
+    </w:p>
+    <w:p>
+      <w:pPr>
+        <w:rPr>
+          <w:lang w:val="en-US"/>
+        </w:rPr>
+      </w:pPr>
+      <w:r>
+        <w:rPr>
+          <w:lang w:val="en-US"/>
+        </w:rPr>
+        <w:t>Attribute Name: urn:oid:0.9.2342.19200300.100.1.3</w:t>
+      </w:r>
+    </w:p>
+    <w:p>
+      <w:pPr>
+        <w:rPr>
+          <w:lang w:val="en-US"/>
+        </w:rPr>
+      </w:pPr>
+      <w:r>
+        <w:rPr>
+          <w:lang w:val="en-US"/>
+        </w:rPr>
+        <w:t>Friendly Name: mail</w:t>
+      </w:r>
+    </w:p>
+    <w:p>
+      <w:pPr>
+        <w:rPr>
+          <w:lang w:val="en-US"/>
+        </w:rPr>
+      </w:pPr>
+      <w:r>
+        <w:rPr>
+          <w:lang w:val="en-US"/>
+        </w:rPr>
+        <w:t>User Attribute Name: email</w:t>
+      </w:r>
     </w:p>
     <w:p>
       <w:pPr>
@@ -872,11 +637,12 @@
         <w:rPr>
           <w:noProof/>
         </w:rPr>
+        <w:lastRenderedPageBreak/>
         <w:drawing>
-          <wp:inline distT="0" distB="0" distL="0" distR="0" wp14:anchorId="253F4FF9" wp14:editId="6EE37550">
-            <wp:extent cx="6120130" cy="2924810"/>
+          <wp:inline distT="0" distB="0" distL="0" distR="0" wp14:anchorId="30DC56A4" wp14:editId="546ED057">
+            <wp:extent cx="6120130" cy="2885440"/>
             <wp:effectExtent l="0" t="0" r="0" b="0"/>
-            <wp:docPr id="14" name="Grafik 14"/>
+            <wp:docPr id="13" name="Grafik 13"/>
             <wp:cNvGraphicFramePr>
               <a:graphicFrameLocks xmlns:a="http://schemas.openxmlformats.org/drawingml/2006/main" noChangeAspect="1"/>
             </wp:cNvGraphicFramePr>
@@ -896,7 +662,7 @@
                   <pic:spPr>
                     <a:xfrm>
                       <a:off x="0" y="0"/>
-                      <a:ext cx="6120130" cy="2924810"/>
+                      <a:ext cx="6120130" cy="2885440"/>
                     </a:xfrm>
                     <a:prstGeom prst="rect">
                       <a:avLst/>
@@ -910,122 +676,101 @@
       </w:r>
     </w:p>
     <w:p/>
-    <w:p>
-      <w:r>
-        <w:t xml:space="preserve">usw. </w:t>
-      </w:r>
-      <w:r>
-        <w:t>für alle anderen gewünschten Attribute</w:t>
-      </w:r>
-      <w:r>
-        <w:t xml:space="preserve"> (vgl. Doku der BayernID)</w:t>
-      </w:r>
-      <w:r>
-        <w:t xml:space="preserve"> – </w:t>
-      </w:r>
-      <w:proofErr w:type="spellStart"/>
-      <w:r>
-        <w:t>einen</w:t>
-      </w:r>
-      <w:proofErr w:type="spellEnd"/>
-      <w:r>
-        <w:t xml:space="preserve"> Export findet man in Datei </w:t>
-      </w:r>
-      <w:proofErr w:type="spellStart"/>
-      <w:r>
-        <w:rPr>
-          <w:b/>
-        </w:rPr>
-        <w:t>broker_</w:t>
-      </w:r>
-      <w:proofErr w:type="gramStart"/>
-      <w:r>
-        <w:rPr>
-          <w:b/>
-        </w:rPr>
-        <w:t>mappers.json</w:t>
-      </w:r>
-      <w:proofErr w:type="spellEnd"/>
-      <w:proofErr w:type="gramEnd"/>
-      <w:r>
-        <w:t xml:space="preserve"> (kann man über Postman über die </w:t>
-      </w:r>
-      <w:proofErr w:type="spellStart"/>
-      <w:r>
-        <w:t>Keycloak</w:t>
-      </w:r>
-      <w:proofErr w:type="spellEnd"/>
-      <w:r>
-        <w:t>-Admin-API einspielen)</w:t>
-      </w:r>
-      <w:r>
-        <w:t>.</w:t>
-      </w:r>
-    </w:p>
     <w:p/>
     <w:p>
-      <w:r>
-        <w:lastRenderedPageBreak/>
-        <w:t xml:space="preserve">In „CUSTOM </w:t>
-      </w:r>
-      <w:proofErr w:type="spellStart"/>
-      <w:r>
-        <w:t>Scope</w:t>
-      </w:r>
-      <w:proofErr w:type="spellEnd"/>
-      <w:r>
-        <w:t xml:space="preserve">“ immer den </w:t>
-      </w:r>
-      <w:proofErr w:type="spellStart"/>
-      <w:r>
-        <w:t>Scope</w:t>
-      </w:r>
-      <w:proofErr w:type="spellEnd"/>
-      <w:r>
-        <w:t xml:space="preserve"> setze</w:t>
-      </w:r>
-      <w:r>
-        <w:t>n, über den man das Attribut auch im Client ausspielen will</w:t>
-      </w:r>
-      <w:r>
-        <w:t xml:space="preserve">, z.B. „Profile“. Um den gleichen </w:t>
-      </w:r>
-      <w:proofErr w:type="spellStart"/>
-      <w:r>
-        <w:t>Scope</w:t>
-      </w:r>
-      <w:proofErr w:type="spellEnd"/>
-      <w:r>
-        <w:t xml:space="preserve"> sowohl für OIDC als auch für SAML2 verwenden zu können, kann man die Suffixe „_</w:t>
-      </w:r>
-      <w:proofErr w:type="spellStart"/>
-      <w:r>
-        <w:t>oidc</w:t>
-      </w:r>
-      <w:proofErr w:type="spellEnd"/>
-      <w:r>
-        <w:t>“ und „_</w:t>
-      </w:r>
-      <w:proofErr w:type="spellStart"/>
-      <w:r>
-        <w:t>saml</w:t>
-      </w:r>
-      <w:proofErr w:type="spellEnd"/>
-      <w:r>
-        <w:t>“ verwenden, die bei der Verarbeitung aber vom Plugin vorher entfernt werden:</w:t>
-      </w:r>
-    </w:p>
-    <w:p/>
+      <w:pPr>
+        <w:rPr>
+          <w:lang w:val="en-US"/>
+        </w:rPr>
+      </w:pPr>
+      <w:r>
+        <w:rPr>
+          <w:lang w:val="en-US"/>
+        </w:rPr>
+        <w:t>GivenName</w:t>
+      </w:r>
+      <w:r>
+        <w:rPr>
+          <w:lang w:val="en-US"/>
+        </w:rPr>
+        <w:t xml:space="preserve">: </w:t>
+      </w:r>
+    </w:p>
+    <w:p>
+      <w:pPr>
+        <w:rPr>
+          <w:lang w:val="en-US"/>
+        </w:rPr>
+      </w:pPr>
+      <w:r>
+        <w:rPr>
+          <w:lang w:val="en-US"/>
+        </w:rPr>
+        <w:t xml:space="preserve">Name: </w:t>
+      </w:r>
+      <w:r>
+        <w:rPr>
+          <w:lang w:val="en-US"/>
+        </w:rPr>
+        <w:t>givenName</w:t>
+      </w:r>
+    </w:p>
+    <w:p>
+      <w:pPr>
+        <w:rPr>
+          <w:lang w:val="en-US"/>
+        </w:rPr>
+      </w:pPr>
+      <w:r>
+        <w:rPr>
+          <w:lang w:val="en-US"/>
+        </w:rPr>
+        <w:t>Attribute Name: urn:oid:2.5.4.42</w:t>
+      </w:r>
+    </w:p>
+    <w:p>
+      <w:pPr>
+        <w:rPr>
+          <w:lang w:val="en-US"/>
+        </w:rPr>
+      </w:pPr>
+      <w:r>
+        <w:rPr>
+          <w:lang w:val="en-US"/>
+        </w:rPr>
+        <w:t>Friendly Name: givenName</w:t>
+      </w:r>
+    </w:p>
+    <w:p>
+      <w:pPr>
+        <w:rPr>
+          <w:lang w:val="en-US"/>
+        </w:rPr>
+      </w:pPr>
+      <w:r>
+        <w:rPr>
+          <w:lang w:val="en-US"/>
+        </w:rPr>
+        <w:t>User Attribute Name: firstName</w:t>
+      </w:r>
+    </w:p>
+    <w:p>
+      <w:pPr>
+        <w:rPr>
+          <w:lang w:val="en-US"/>
+        </w:rPr>
+      </w:pPr>
+    </w:p>
     <w:p>
       <w:r>
         <w:rPr>
           <w:noProof/>
         </w:rPr>
         <w:drawing>
-          <wp:inline distT="0" distB="0" distL="0" distR="0" wp14:anchorId="51DCDD9B" wp14:editId="5EFAE771">
-            <wp:extent cx="6120130" cy="2483485"/>
+          <wp:inline distT="0" distB="0" distL="0" distR="0" wp14:anchorId="253F4FF9" wp14:editId="6EE37550">
+            <wp:extent cx="6120130" cy="2924810"/>
             <wp:effectExtent l="0" t="0" r="0" b="0"/>
-            <wp:docPr id="15" name="Grafik 15"/>
+            <wp:docPr id="14" name="Grafik 14"/>
             <wp:cNvGraphicFramePr>
               <a:graphicFrameLocks xmlns:a="http://schemas.openxmlformats.org/drawingml/2006/main" noChangeAspect="1"/>
             </wp:cNvGraphicFramePr>
@@ -1045,7 +790,7 @@
                   <pic:spPr>
                     <a:xfrm>
                       <a:off x="0" y="0"/>
-                      <a:ext cx="6120130" cy="2483485"/>
+                      <a:ext cx="6120130" cy="2924810"/>
                     </a:xfrm>
                     <a:prstGeom prst="rect">
                       <a:avLst/>
@@ -1060,213 +805,52 @@
     </w:p>
     <w:p/>
     <w:p>
-      <w:pPr>
-        <w:pStyle w:val="berschrift2"/>
-      </w:pPr>
-      <w:r>
-        <w:t>Client Scopes</w:t>
-      </w:r>
-      <w:r>
-        <w:t xml:space="preserve"> definieren</w:t>
-      </w:r>
-    </w:p>
-    <w:p>
-      <w:pPr>
-        <w:pStyle w:val="Textkrper"/>
-      </w:pPr>
-      <w:r>
-        <w:t>Die Client Scopes sollte man so einrichten, dass alle Attribute der BayernID ausgeliefert werden können - sowohl für OIDC als auch für SAML2. Die Client Scopes sollten denen entsprechen, die man in den Broker Mappern konfiguriert hat.</w:t>
-      </w:r>
-    </w:p>
-    <w:p>
-      <w:pPr>
-        <w:pStyle w:val="Textkrper"/>
-      </w:pPr>
-      <w:r>
-        <w:t>Außerdem sollte man folgende „Dummy-Scopes“ anlegen (jeweils für OIDC und für SAML2 mit Erweiterung „_</w:t>
-      </w:r>
-      <w:proofErr w:type="spellStart"/>
-      <w:r>
-        <w:t>saml</w:t>
-      </w:r>
-      <w:proofErr w:type="spellEnd"/>
-      <w:r>
-        <w:t>“):</w:t>
-      </w:r>
-    </w:p>
-    <w:p>
-      <w:pPr>
-        <w:pStyle w:val="Textkrper"/>
-        <w:numPr>
-          <w:ilvl w:val="0"/>
-          <w:numId w:val="2"/>
-        </w:numPr>
-      </w:pPr>
-      <w:r>
-        <w:t xml:space="preserve">BayernID und </w:t>
-      </w:r>
-      <w:proofErr w:type="spellStart"/>
-      <w:r>
-        <w:t>BayernID_saml</w:t>
-      </w:r>
-      <w:proofErr w:type="spellEnd"/>
-    </w:p>
-    <w:p>
-      <w:pPr>
-        <w:pStyle w:val="Textkrper"/>
-        <w:numPr>
-          <w:ilvl w:val="0"/>
-          <w:numId w:val="2"/>
-        </w:numPr>
-      </w:pPr>
-      <w:r>
-        <w:t>level1 und level1_saml</w:t>
-      </w:r>
-    </w:p>
-    <w:p>
-      <w:pPr>
-        <w:pStyle w:val="Textkrper"/>
-        <w:numPr>
-          <w:ilvl w:val="0"/>
-          <w:numId w:val="2"/>
-        </w:numPr>
-      </w:pPr>
-      <w:r>
-        <w:t>level2 und level2_saml</w:t>
-      </w:r>
-    </w:p>
-    <w:p>
-      <w:pPr>
-        <w:pStyle w:val="Textkrper"/>
-        <w:numPr>
-          <w:ilvl w:val="0"/>
-          <w:numId w:val="2"/>
-        </w:numPr>
-      </w:pPr>
-      <w:r>
-        <w:t>level3 und level3_saml</w:t>
-      </w:r>
-    </w:p>
-    <w:p>
-      <w:pPr>
-        <w:pStyle w:val="Textkrper"/>
-        <w:numPr>
-          <w:ilvl w:val="0"/>
-          <w:numId w:val="2"/>
-        </w:numPr>
-      </w:pPr>
-      <w:r>
-        <w:t>level4 und level4_saml</w:t>
-      </w:r>
-    </w:p>
-    <w:p>
-      <w:pPr>
-        <w:pStyle w:val="Textkrper"/>
-        <w:numPr>
-          <w:ilvl w:val="0"/>
-          <w:numId w:val="2"/>
-        </w:numPr>
-      </w:pPr>
-      <w:proofErr w:type="spellStart"/>
-      <w:r>
-        <w:t>debug</w:t>
-      </w:r>
-      <w:proofErr w:type="spellEnd"/>
-    </w:p>
-    <w:p>
-      <w:pPr>
-        <w:pStyle w:val="Textkrper"/>
-      </w:pPr>
-      <w:r>
-        <w:t xml:space="preserve">Eine vollständige Client </w:t>
-      </w:r>
-      <w:proofErr w:type="spellStart"/>
-      <w:r>
-        <w:t>Scope</w:t>
-      </w:r>
-      <w:proofErr w:type="spellEnd"/>
-      <w:r>
-        <w:t xml:space="preserve"> Konfiguration findet man in File </w:t>
-      </w:r>
-      <w:proofErr w:type="spellStart"/>
+      <w:r>
+        <w:t>usw. für alle anderen gewünschten Attribute</w:t>
+      </w:r>
+      <w:r>
+        <w:t xml:space="preserve"> (vgl. Doku der BayernID)</w:t>
+      </w:r>
+      <w:r>
+        <w:t xml:space="preserve"> – einen Export findet man in Datei </w:t>
+      </w:r>
       <w:r>
         <w:rPr>
           <w:b/>
         </w:rPr>
-        <w:t>client_</w:t>
-      </w:r>
-      <w:proofErr w:type="gramStart"/>
-      <w:r>
-        <w:rPr>
-          <w:b/>
-        </w:rPr>
-        <w:t>scopes.json</w:t>
-      </w:r>
-      <w:proofErr w:type="spellEnd"/>
-      <w:proofErr w:type="gramEnd"/>
-      <w:r>
-        <w:rPr>
-          <w:b/>
-        </w:rPr>
+        <w:t>broker_mappers.json</w:t>
+      </w:r>
+      <w:r>
+        <w:t xml:space="preserve"> (kann man über Postman über die Keycloak-Admin-API einspielen)</w:t>
+      </w:r>
+      <w:r>
         <w:t>.</w:t>
       </w:r>
     </w:p>
-    <w:p>
-      <w:pPr>
-        <w:pStyle w:val="berschrift2"/>
-        <w:rPr>
-          <w:lang w:val="en-US"/>
-        </w:rPr>
-      </w:pPr>
-      <w:r>
-        <w:rPr>
-          <w:lang w:val="en-US"/>
-        </w:rPr>
-        <w:t xml:space="preserve">Client Scopes im Client </w:t>
-      </w:r>
-      <w:proofErr w:type="spellStart"/>
-      <w:r>
-        <w:rPr>
-          <w:lang w:val="en-US"/>
-        </w:rPr>
-        <w:t>k</w:t>
-      </w:r>
-      <w:r>
-        <w:rPr>
-          <w:lang w:val="en-US"/>
-        </w:rPr>
-        <w:t>onfigurieren</w:t>
-      </w:r>
-      <w:proofErr w:type="spellEnd"/>
-    </w:p>
-    <w:p>
-      <w:pPr>
-        <w:pStyle w:val="Textkrper"/>
-      </w:pPr>
-      <w:r>
-        <w:t>Im jeweiligen Client muss m</w:t>
-      </w:r>
-      <w:r>
-        <w:t>an die gewünschten Client Scopes dann explizit hinzufügen:</w:t>
-      </w:r>
-    </w:p>
-    <w:p>
-      <w:pPr>
-        <w:pStyle w:val="Textkrper"/>
-        <w:rPr>
-          <w:lang w:val="en-US"/>
-        </w:rPr>
-      </w:pPr>
+    <w:p/>
+    <w:p>
+      <w:r>
+        <w:t>In „CUSTOM Scope“ immer den Scope setze</w:t>
+      </w:r>
+      <w:r>
+        <w:t>n, über den man das Attribut auch im Client ausspielen will</w:t>
+      </w:r>
+      <w:r>
+        <w:t>, z.B. „Profile“. Um den gleichen Scope sowohl für OIDC als auch für SAML2 verwenden zu können, kann man die Suffixe „_oidc“ und „_saml“ verwenden, die bei der Verarbeitung aber vom Plugin vorher entfernt werden:</w:t>
+      </w:r>
+    </w:p>
+    <w:p/>
+    <w:p>
       <w:r>
         <w:rPr>
           <w:noProof/>
         </w:rPr>
         <w:lastRenderedPageBreak/>
         <w:drawing>
-          <wp:inline distT="0" distB="0" distL="0" distR="0" wp14:anchorId="3DEDD8A9" wp14:editId="3FBCDBFC">
-            <wp:extent cx="6120130" cy="2715895"/>
+          <wp:inline distT="0" distB="0" distL="0" distR="0" wp14:anchorId="51DCDD9B" wp14:editId="5EFAE771">
+            <wp:extent cx="6120130" cy="2483485"/>
             <wp:effectExtent l="0" t="0" r="0" b="0"/>
-            <wp:docPr id="21" name="Grafik 21"/>
+            <wp:docPr id="15" name="Grafik 15"/>
             <wp:cNvGraphicFramePr>
               <a:graphicFrameLocks xmlns:a="http://schemas.openxmlformats.org/drawingml/2006/main" noChangeAspect="1"/>
             </wp:cNvGraphicFramePr>
@@ -1286,7 +870,7 @@
                   <pic:spPr>
                     <a:xfrm>
                       <a:off x="0" y="0"/>
-                      <a:ext cx="6120130" cy="2715895"/>
+                      <a:ext cx="6120130" cy="2483485"/>
                     </a:xfrm>
                     <a:prstGeom prst="rect">
                       <a:avLst/>
@@ -1299,15 +883,32 @@
         </w:drawing>
       </w:r>
     </w:p>
-    <w:p>
-      <w:pPr>
-        <w:pStyle w:val="Textkrper"/>
-      </w:pPr>
-      <w:r>
-        <w:t>Es gibt zwei Typen v</w:t>
-      </w:r>
-      <w:r>
-        <w:t>on Client Scopes:</w:t>
+    <w:p/>
+    <w:p>
+      <w:pPr>
+        <w:pStyle w:val="berschrift2"/>
+      </w:pPr>
+      <w:r>
+        <w:t>Client Scopes</w:t>
+      </w:r>
+      <w:r>
+        <w:t xml:space="preserve"> definieren</w:t>
+      </w:r>
+    </w:p>
+    <w:p>
+      <w:pPr>
+        <w:pStyle w:val="Textkrper"/>
+      </w:pPr>
+      <w:r>
+        <w:t>Die Client Scopes sollte man so einrichten, dass alle Attribute der BayernID ausgeliefert werden können - sowohl für OIDC als auch für SAML2. Die Client Scopes sollten denen entsprechen, die man in den Broker Mappern konfiguriert hat.</w:t>
+      </w:r>
+    </w:p>
+    <w:p>
+      <w:pPr>
+        <w:pStyle w:val="Textkrper"/>
+      </w:pPr>
+      <w:r>
+        <w:t>Außerdem sollte man folgende „Dummy-Scopes“ anlegen (jeweils für OIDC und für SAML2 mit Erweiterung „_saml“):</w:t>
       </w:r>
     </w:p>
     <w:p>
@@ -1315,68 +916,11 @@
         <w:pStyle w:val="Textkrper"/>
         <w:numPr>
           <w:ilvl w:val="0"/>
-          <w:numId w:val="3"/>
+          <w:numId w:val="2"/>
         </w:numPr>
       </w:pPr>
       <w:r>
-        <w:t>„Echte“ Client Scopes</w:t>
-      </w:r>
-      <w:r>
-        <w:t xml:space="preserve"> (im Beispiel oben „</w:t>
-      </w:r>
-      <w:proofErr w:type="spellStart"/>
-      <w:r>
-        <w:t>birth_saml</w:t>
-      </w:r>
-      <w:proofErr w:type="spellEnd"/>
-      <w:r>
-        <w:t>“ und „</w:t>
-      </w:r>
-      <w:proofErr w:type="spellStart"/>
-      <w:r>
-        <w:t>birthdate_saml</w:t>
-      </w:r>
-      <w:proofErr w:type="spellEnd"/>
-      <w:r>
-        <w:t>“)</w:t>
-      </w:r>
-      <w:r>
-        <w:t>, die steu</w:t>
-      </w:r>
-      <w:r>
-        <w:t>ern</w:t>
-      </w:r>
-    </w:p>
-    <w:p>
-      <w:pPr>
-        <w:pStyle w:val="Textkrper"/>
-        <w:numPr>
-          <w:ilvl w:val="1"/>
-          <w:numId w:val="3"/>
-        </w:numPr>
-      </w:pPr>
-      <w:r>
-        <w:t xml:space="preserve">dass eine Menge von Attributen von der BayernID abgerufen werden (wenn im entsprechenden Broker-Mapper (s.o.) der gleiche Client </w:t>
-      </w:r>
-      <w:proofErr w:type="spellStart"/>
-      <w:r>
-        <w:t>Scope</w:t>
-      </w:r>
-      <w:proofErr w:type="spellEnd"/>
-      <w:r>
-        <w:t xml:space="preserve"> definiert wurde)</w:t>
-      </w:r>
-    </w:p>
-    <w:p>
-      <w:pPr>
-        <w:pStyle w:val="Textkrper"/>
-        <w:numPr>
-          <w:ilvl w:val="1"/>
-          <w:numId w:val="3"/>
-        </w:numPr>
-      </w:pPr>
-      <w:r>
-        <w:t>und diese Attribute auch im Client ausgeliefert werden</w:t>
+        <w:t>BayernID und BayernID_saml</w:t>
       </w:r>
     </w:p>
     <w:p>
@@ -1384,83 +928,123 @@
         <w:pStyle w:val="Textkrper"/>
         <w:numPr>
           <w:ilvl w:val="0"/>
-          <w:numId w:val="3"/>
+          <w:numId w:val="2"/>
         </w:numPr>
       </w:pPr>
       <w:r>
-        <w:t>Dummy Client Scopes, die steue</w:t>
-      </w:r>
-      <w:r>
-        <w:t xml:space="preserve">rn, </w:t>
+        <w:t>level1 und level1_saml</w:t>
       </w:r>
     </w:p>
     <w:p>
       <w:pPr>
         <w:pStyle w:val="Textkrper"/>
         <w:numPr>
-          <w:ilvl w:val="1"/>
-          <w:numId w:val="3"/>
+          <w:ilvl w:val="0"/>
+          <w:numId w:val="2"/>
         </w:numPr>
       </w:pPr>
       <w:r>
-        <w:t>welche IDPs für den aktuellen Client aktiv sein sollen (im Beispiel oben die BayernID via „</w:t>
-      </w:r>
-      <w:proofErr w:type="spellStart"/>
-      <w:r>
-        <w:t>BayernID_saml</w:t>
-      </w:r>
-      <w:proofErr w:type="spellEnd"/>
-      <w:r>
-        <w:t>“)</w:t>
+        <w:t>level2 und level2_saml</w:t>
       </w:r>
     </w:p>
     <w:p>
       <w:pPr>
         <w:pStyle w:val="Textkrper"/>
         <w:numPr>
-          <w:ilvl w:val="1"/>
-          <w:numId w:val="3"/>
+          <w:ilvl w:val="0"/>
+          <w:numId w:val="2"/>
         </w:numPr>
       </w:pPr>
       <w:r>
-        <w:t xml:space="preserve">welche </w:t>
-      </w:r>
-      <w:proofErr w:type="spellStart"/>
-      <w:r>
-        <w:t>Authlevel</w:t>
-      </w:r>
-      <w:proofErr w:type="spellEnd"/>
-      <w:r>
-        <w:t xml:space="preserve"> generell für diesen Client zugelassen sind (z.B. „level3“, wobei dies immer </w:t>
-      </w:r>
-      <w:r>
-        <w:t>„mindestens“</w:t>
-      </w:r>
-      <w:r>
-        <w:t xml:space="preserve"> bedeutet)</w:t>
-      </w:r>
-    </w:p>
-    <w:p>
-      <w:pPr>
-        <w:pStyle w:val="Textkrper"/>
-      </w:pPr>
-      <w:r>
-        <w:t>Bei OIDC sieht das etwas anders aus:</w:t>
-      </w:r>
-    </w:p>
-    <w:p>
-      <w:pPr>
-        <w:pStyle w:val="Textkrper"/>
+        <w:t>level3 und level3_saml</w:t>
+      </w:r>
+    </w:p>
+    <w:p>
+      <w:pPr>
+        <w:pStyle w:val="Textkrper"/>
+        <w:numPr>
+          <w:ilvl w:val="0"/>
+          <w:numId w:val="2"/>
+        </w:numPr>
+      </w:pPr>
+      <w:r>
+        <w:t>level4 und level4_saml</w:t>
+      </w:r>
+    </w:p>
+    <w:p>
+      <w:pPr>
+        <w:pStyle w:val="Textkrper"/>
+        <w:numPr>
+          <w:ilvl w:val="0"/>
+          <w:numId w:val="2"/>
+        </w:numPr>
+      </w:pPr>
+      <w:r>
+        <w:t>debug</w:t>
+      </w:r>
+    </w:p>
+    <w:p>
+      <w:pPr>
+        <w:pStyle w:val="Textkrper"/>
+      </w:pPr>
+      <w:r>
+        <w:t xml:space="preserve">Eine vollständige Client Scope Konfiguration findet man in File </w:t>
+      </w:r>
+      <w:r>
+        <w:rPr>
+          <w:b/>
+        </w:rPr>
+        <w:t>client_scopes.json.</w:t>
+      </w:r>
+    </w:p>
+    <w:p>
+      <w:pPr>
+        <w:pStyle w:val="berschrift2"/>
+        <w:rPr>
+          <w:lang w:val="en-US"/>
+        </w:rPr>
+      </w:pPr>
+      <w:r>
+        <w:rPr>
+          <w:lang w:val="en-US"/>
+        </w:rPr>
+        <w:t>Client Scopes im Client k</w:t>
+      </w:r>
+      <w:r>
+        <w:rPr>
+          <w:lang w:val="en-US"/>
+        </w:rPr>
+        <w:t>onfigurieren</w:t>
+      </w:r>
+    </w:p>
+    <w:p>
+      <w:pPr>
+        <w:pStyle w:val="Textkrper"/>
+      </w:pPr>
+      <w:r>
+        <w:t>Im jeweiligen Client muss m</w:t>
+      </w:r>
+      <w:r>
+        <w:t>an die gewünschten Client Scopes dann explizit hinzufügen:</w:t>
+      </w:r>
+    </w:p>
+    <w:p>
+      <w:pPr>
+        <w:pStyle w:val="Textkrper"/>
+        <w:rPr>
+          <w:lang w:val="en-US"/>
+        </w:rPr>
       </w:pPr>
       <w:r>
         <w:rPr>
           <w:noProof/>
         </w:rPr>
+        <w:lastRenderedPageBreak/>
         <w:drawing>
-          <wp:inline distT="0" distB="0" distL="0" distR="0" wp14:anchorId="24DA8E94" wp14:editId="4B6F4E3B">
-            <wp:extent cx="6120130" cy="2774315"/>
+          <wp:inline distT="0" distB="0" distL="0" distR="0" wp14:anchorId="3DEDD8A9" wp14:editId="3FBCDBFC">
+            <wp:extent cx="6120130" cy="2715895"/>
             <wp:effectExtent l="0" t="0" r="0" b="0"/>
-            <wp:docPr id="22" name="Grafik 22"/>
+            <wp:docPr id="21" name="Grafik 21"/>
             <wp:cNvGraphicFramePr>
               <a:graphicFrameLocks xmlns:a="http://schemas.openxmlformats.org/drawingml/2006/main" noChangeAspect="1"/>
             </wp:cNvGraphicFramePr>
@@ -1480,7 +1064,7 @@
                   <pic:spPr>
                     <a:xfrm>
                       <a:off x="0" y="0"/>
-                      <a:ext cx="6120130" cy="2774315"/>
+                      <a:ext cx="6120130" cy="2715895"/>
                     </a:xfrm>
                     <a:prstGeom prst="rect">
                       <a:avLst/>
@@ -1498,62 +1082,102 @@
         <w:pStyle w:val="Textkrper"/>
       </w:pPr>
       <w:r>
-        <w:t>Im Beispiel sieht man hier ebenfalls „echte“ Client Scopes (</w:t>
-      </w:r>
-      <w:proofErr w:type="spellStart"/>
-      <w:r>
-        <w:t>authlevel_legacy</w:t>
-      </w:r>
-      <w:proofErr w:type="spellEnd"/>
-      <w:r>
-        <w:t xml:space="preserve">, </w:t>
-      </w:r>
-      <w:proofErr w:type="gramStart"/>
-      <w:r>
-        <w:t>email</w:t>
-      </w:r>
-      <w:proofErr w:type="gramEnd"/>
-      <w:r>
-        <w:t xml:space="preserve">, </w:t>
-      </w:r>
-      <w:proofErr w:type="spellStart"/>
-      <w:r>
-        <w:t>profile</w:t>
-      </w:r>
-      <w:proofErr w:type="spellEnd"/>
-      <w:r>
-        <w:t xml:space="preserve">) und Dummy Client Scopes (BayernID, level1, level2, level3, level4). Der Unterschied ist, dass man bei OIDC noch zwischen </w:t>
-      </w:r>
-      <w:proofErr w:type="spellStart"/>
-      <w:r>
-        <w:t>default</w:t>
-      </w:r>
-      <w:proofErr w:type="spellEnd"/>
-      <w:r>
-        <w:t xml:space="preserve"> (Attribute werden immer geliefert) und optional (Attribute werden nur </w:t>
-      </w:r>
-      <w:r>
-        <w:lastRenderedPageBreak/>
-        <w:t xml:space="preserve">bei expliziter Anforderung geliefert) </w:t>
-      </w:r>
-      <w:r>
-        <w:t>Client Scopes unterschieden, wobei es bei den Dummy Client Scopes genügt, diese als optional Client Scopes zu definieren.</w:t>
-      </w:r>
-    </w:p>
-    <w:p>
-      <w:pPr>
-        <w:pStyle w:val="berschrift2"/>
-      </w:pPr>
-      <w:r>
-        <w:t>Authentication Flow</w:t>
-      </w:r>
-    </w:p>
-    <w:p>
-      <w:pPr>
-        <w:pStyle w:val="Textkrper"/>
-      </w:pPr>
-      <w:r>
-        <w:t>Es sollte der folgende Authentication Flow angelegt werden (kann als Kopie des Standard Browser-Flow erreicht werden):</w:t>
+        <w:t>Es gibt zwei Typen v</w:t>
+      </w:r>
+      <w:r>
+        <w:t>on Client Scopes:</w:t>
+      </w:r>
+    </w:p>
+    <w:p>
+      <w:pPr>
+        <w:pStyle w:val="Textkrper"/>
+        <w:numPr>
+          <w:ilvl w:val="0"/>
+          <w:numId w:val="3"/>
+        </w:numPr>
+      </w:pPr>
+      <w:r>
+        <w:t>„Echte“ Client Scopes</w:t>
+      </w:r>
+      <w:r>
+        <w:t xml:space="preserve"> (im Beispiel oben „birth_saml“ und „birthdate_saml“)</w:t>
+      </w:r>
+      <w:r>
+        <w:t>, die steu</w:t>
+      </w:r>
+      <w:r>
+        <w:t>ern</w:t>
+      </w:r>
+    </w:p>
+    <w:p>
+      <w:pPr>
+        <w:pStyle w:val="Textkrper"/>
+        <w:numPr>
+          <w:ilvl w:val="1"/>
+          <w:numId w:val="3"/>
+        </w:numPr>
+      </w:pPr>
+      <w:r>
+        <w:t>dass eine Menge von Attributen von der BayernID abgerufen werden (wenn im entsprechenden Broker-Mapper (s.o.) der gleiche Client Scope definiert wurde)</w:t>
+      </w:r>
+    </w:p>
+    <w:p>
+      <w:pPr>
+        <w:pStyle w:val="Textkrper"/>
+        <w:numPr>
+          <w:ilvl w:val="1"/>
+          <w:numId w:val="3"/>
+        </w:numPr>
+      </w:pPr>
+      <w:r>
+        <w:t>und diese Attribute auch im Client ausgeliefert werden</w:t>
+      </w:r>
+    </w:p>
+    <w:p>
+      <w:pPr>
+        <w:pStyle w:val="Textkrper"/>
+        <w:numPr>
+          <w:ilvl w:val="0"/>
+          <w:numId w:val="3"/>
+        </w:numPr>
+      </w:pPr>
+      <w:r>
+        <w:t>Dummy Client Scopes, die steue</w:t>
+      </w:r>
+      <w:r>
+        <w:t xml:space="preserve">rn, </w:t>
+      </w:r>
+    </w:p>
+    <w:p>
+      <w:pPr>
+        <w:pStyle w:val="Textkrper"/>
+        <w:numPr>
+          <w:ilvl w:val="1"/>
+          <w:numId w:val="3"/>
+        </w:numPr>
+      </w:pPr>
+      <w:r>
+        <w:t>welche IDPs für den aktuellen Client aktiv sein sollen (im Beispiel oben die BayernID via „BayernID_saml“)</w:t>
+      </w:r>
+    </w:p>
+    <w:p>
+      <w:pPr>
+        <w:pStyle w:val="Textkrper"/>
+        <w:numPr>
+          <w:ilvl w:val="1"/>
+          <w:numId w:val="3"/>
+        </w:numPr>
+      </w:pPr>
+      <w:r>
+        <w:t>welche Authlevel generell für diesen Client zugelassen sind (z.B. „level3“, wobei dies immer „mindestens“ bedeutet)</w:t>
+      </w:r>
+    </w:p>
+    <w:p>
+      <w:pPr>
+        <w:pStyle w:val="Textkrper"/>
+      </w:pPr>
+      <w:r>
+        <w:t>Bei OIDC sieht das etwas anders aus:</w:t>
       </w:r>
     </w:p>
     <w:p>
@@ -1565,10 +1189,10 @@
           <w:noProof/>
         </w:rPr>
         <w:drawing>
-          <wp:inline distT="0" distB="0" distL="0" distR="0" wp14:anchorId="54C41969" wp14:editId="0E5273B9">
-            <wp:extent cx="6120130" cy="2065655"/>
+          <wp:inline distT="0" distB="0" distL="0" distR="0" wp14:anchorId="24DA8E94" wp14:editId="4B6F4E3B">
+            <wp:extent cx="6120130" cy="2774315"/>
             <wp:effectExtent l="0" t="0" r="0" b="0"/>
-            <wp:docPr id="17" name="Grafik 17"/>
+            <wp:docPr id="22" name="Grafik 22"/>
             <wp:cNvGraphicFramePr>
               <a:graphicFrameLocks xmlns:a="http://schemas.openxmlformats.org/drawingml/2006/main" noChangeAspect="1"/>
             </wp:cNvGraphicFramePr>
@@ -1588,7 +1212,7 @@
                   <pic:spPr>
                     <a:xfrm>
                       <a:off x="0" y="0"/>
-                      <a:ext cx="6120130" cy="2065655"/>
+                      <a:ext cx="6120130" cy="2774315"/>
                     </a:xfrm>
                     <a:prstGeom prst="rect">
                       <a:avLst/>
@@ -1606,14 +1230,45 @@
         <w:pStyle w:val="Textkrper"/>
       </w:pPr>
       <w:r>
+        <w:t xml:space="preserve">Im Beispiel sieht man hier ebenfalls „echte“ Client Scopes (authlevel_legacy, email, profile) und Dummy Client Scopes (BayernID, level1, level2, level3, level4). Der Unterschied ist, dass man bei OIDC noch zwischen default (Attribute werden immer geliefert) und optional (Attribute werden nur </w:t>
+      </w:r>
+      <w:r>
+        <w:lastRenderedPageBreak/>
+        <w:t xml:space="preserve">bei expliziter Anforderung geliefert) </w:t>
+      </w:r>
+      <w:r>
+        <w:t>Client Scopes unterschieden, wobei es bei den Dummy Client Scopes genügt, diese als optional Client Scopes zu definieren.</w:t>
+      </w:r>
+    </w:p>
+    <w:p>
+      <w:pPr>
+        <w:pStyle w:val="berschrift2"/>
+      </w:pPr>
+      <w:r>
+        <w:t>Authentication Flow</w:t>
+      </w:r>
+    </w:p>
+    <w:p>
+      <w:pPr>
+        <w:pStyle w:val="Textkrper"/>
+      </w:pPr>
+      <w:r>
+        <w:t>Es sollte der folgende Authentication Flow angelegt werden (kann als Kopie des Standard Browser-Flow erreicht werden):</w:t>
+      </w:r>
+    </w:p>
+    <w:p>
+      <w:pPr>
+        <w:pStyle w:val="Textkrper"/>
+      </w:pPr>
+      <w:r>
         <w:rPr>
           <w:noProof/>
         </w:rPr>
         <w:drawing>
-          <wp:inline distT="0" distB="0" distL="0" distR="0" wp14:anchorId="731AEC6D" wp14:editId="049727D6">
-            <wp:extent cx="6120130" cy="2913380"/>
+          <wp:inline distT="0" distB="0" distL="0" distR="0" wp14:anchorId="54C41969" wp14:editId="0E5273B9">
+            <wp:extent cx="6120130" cy="2065655"/>
             <wp:effectExtent l="0" t="0" r="0" b="0"/>
-            <wp:docPr id="18" name="Grafik 18"/>
+            <wp:docPr id="17" name="Grafik 17"/>
             <wp:cNvGraphicFramePr>
               <a:graphicFrameLocks xmlns:a="http://schemas.openxmlformats.org/drawingml/2006/main" noChangeAspect="1"/>
             </wp:cNvGraphicFramePr>
@@ -1633,7 +1288,7 @@
                   <pic:spPr>
                     <a:xfrm>
                       <a:off x="0" y="0"/>
-                      <a:ext cx="6120130" cy="2913380"/>
+                      <a:ext cx="6120130" cy="2065655"/>
                     </a:xfrm>
                     <a:prstGeom prst="rect">
                       <a:avLst/>
@@ -1654,12 +1309,11 @@
         <w:rPr>
           <w:noProof/>
         </w:rPr>
-        <w:lastRenderedPageBreak/>
         <w:drawing>
-          <wp:inline distT="0" distB="0" distL="0" distR="0" wp14:anchorId="78B74DAF" wp14:editId="5E9D7164">
-            <wp:extent cx="6120130" cy="2967355"/>
+          <wp:inline distT="0" distB="0" distL="0" distR="0" wp14:anchorId="731AEC6D" wp14:editId="049727D6">
+            <wp:extent cx="6120130" cy="2913380"/>
             <wp:effectExtent l="0" t="0" r="0" b="0"/>
-            <wp:docPr id="19" name="Grafik 19"/>
+            <wp:docPr id="18" name="Grafik 18"/>
             <wp:cNvGraphicFramePr>
               <a:graphicFrameLocks xmlns:a="http://schemas.openxmlformats.org/drawingml/2006/main" noChangeAspect="1"/>
             </wp:cNvGraphicFramePr>
@@ -1679,7 +1333,7 @@
                   <pic:spPr>
                     <a:xfrm>
                       <a:off x="0" y="0"/>
-                      <a:ext cx="6120130" cy="2967355"/>
+                      <a:ext cx="6120130" cy="2913380"/>
                     </a:xfrm>
                     <a:prstGeom prst="rect">
                       <a:avLst/>
@@ -1697,22 +1351,15 @@
         <w:pStyle w:val="Textkrper"/>
       </w:pPr>
       <w:r>
-        <w:t>Diesen Flow als Standard-Browser-Flow setzen (oder in den gewünschten Clients setzen):</w:t>
-      </w:r>
-    </w:p>
-    <w:p>
-      <w:pPr>
-        <w:pStyle w:val="Textkrper"/>
-      </w:pPr>
-      <w:r>
         <w:rPr>
           <w:noProof/>
         </w:rPr>
+        <w:lastRenderedPageBreak/>
         <w:drawing>
-          <wp:inline distT="0" distB="0" distL="0" distR="0" wp14:anchorId="7CD45A33" wp14:editId="40079312">
-            <wp:extent cx="6120130" cy="2800985"/>
+          <wp:inline distT="0" distB="0" distL="0" distR="0" wp14:anchorId="78B74DAF" wp14:editId="5E9D7164">
+            <wp:extent cx="6120130" cy="2967355"/>
             <wp:effectExtent l="0" t="0" r="0" b="0"/>
-            <wp:docPr id="20" name="Grafik 20"/>
+            <wp:docPr id="19" name="Grafik 19"/>
             <wp:cNvGraphicFramePr>
               <a:graphicFrameLocks xmlns:a="http://schemas.openxmlformats.org/drawingml/2006/main" noChangeAspect="1"/>
             </wp:cNvGraphicFramePr>
@@ -1732,6 +1379,59 @@
                   <pic:spPr>
                     <a:xfrm>
                       <a:off x="0" y="0"/>
+                      <a:ext cx="6120130" cy="2967355"/>
+                    </a:xfrm>
+                    <a:prstGeom prst="rect">
+                      <a:avLst/>
+                    </a:prstGeom>
+                  </pic:spPr>
+                </pic:pic>
+              </a:graphicData>
+            </a:graphic>
+          </wp:inline>
+        </w:drawing>
+      </w:r>
+    </w:p>
+    <w:p>
+      <w:pPr>
+        <w:pStyle w:val="Textkrper"/>
+      </w:pPr>
+      <w:r>
+        <w:t>Diesen Flow als Standard-Browser-Flow setzen (oder in den gewünschten Clients setzen):</w:t>
+      </w:r>
+    </w:p>
+    <w:p>
+      <w:pPr>
+        <w:pStyle w:val="Textkrper"/>
+      </w:pPr>
+      <w:r>
+        <w:rPr>
+          <w:noProof/>
+        </w:rPr>
+        <w:drawing>
+          <wp:inline distT="0" distB="0" distL="0" distR="0" wp14:anchorId="7CD45A33" wp14:editId="40079312">
+            <wp:extent cx="6120130" cy="2800985"/>
+            <wp:effectExtent l="0" t="0" r="0" b="0"/>
+            <wp:docPr id="20" name="Grafik 20"/>
+            <wp:cNvGraphicFramePr>
+              <a:graphicFrameLocks xmlns:a="http://schemas.openxmlformats.org/drawingml/2006/main" noChangeAspect="1"/>
+            </wp:cNvGraphicFramePr>
+            <a:graphic xmlns:a="http://schemas.openxmlformats.org/drawingml/2006/main">
+              <a:graphicData uri="http://schemas.openxmlformats.org/drawingml/2006/picture">
+                <pic:pic xmlns:pic="http://schemas.openxmlformats.org/drawingml/2006/picture">
+                  <pic:nvPicPr>
+                    <pic:cNvPr id="1" name=""/>
+                    <pic:cNvPicPr/>
+                  </pic:nvPicPr>
+                  <pic:blipFill>
+                    <a:blip r:embed="rId20"/>
+                    <a:stretch>
+                      <a:fillRect/>
+                    </a:stretch>
+                  </pic:blipFill>
+                  <pic:spPr>
+                    <a:xfrm>
+                      <a:off x="0" y="0"/>
                       <a:ext cx="6120130" cy="2800985"/>
                     </a:xfrm>
                     <a:prstGeom prst="rect">
@@ -1763,7 +1463,7 @@
 </file>
 
 <file path=word/numbering.xml><?xml version="1.0" encoding="utf-8"?>
-<w:numbering xmlns:wpc="http://schemas.microsoft.com/office/word/2010/wordprocessingCanvas" xmlns:cx="http://schemas.microsoft.com/office/drawing/2014/chartex" xmlns:cx1="http://schemas.microsoft.com/office/drawing/2015/9/8/chartex" xmlns:cx2="http://schemas.microsoft.com/office/drawing/2015/10/21/chartex" xmlns:cx3="http://schemas.microsoft.com/office/drawing/2016/5/9/chartex" xmlns:cx4="http://schemas.microsoft.com/office/drawing/2016/5/10/chartex" xmlns:cx5="http://schemas.microsoft.com/office/drawing/2016/5/11/chartex" xmlns:cx6="http://schemas.microsoft.com/office/drawing/2016/5/12/chartex" xmlns:cx7="http://schemas.microsoft.com/office/drawing/2016/5/13/chartex" xmlns:cx8="http://schemas.microsoft.com/office/drawing/2016/5/14/chartex" xmlns:mc="http://schemas.openxmlformats.org/markup-compatibility/2006" xmlns:aink="http://schemas.microsoft.com/office/drawing/2016/ink" xmlns:am3d="http://schemas.microsoft.com/office/drawing/2017/model3d" xmlns:o="urn:schemas-microsoft-com:office:office" xmlns:r="http://schemas.openxmlformats.org/officeDocument/2006/relationships" xmlns:m="http://schemas.openxmlformats.org/officeDocument/2006/math" xmlns:v="urn:schemas-microsoft-com:vml" xmlns:wp14="http://schemas.microsoft.com/office/word/2010/wordprocessingDrawing" xmlns:wp="http://schemas.openxmlformats.org/drawingml/2006/wordprocessingDrawing" xmlns:w10="urn:schemas-microsoft-com:office:word" xmlns:w="http://schemas.openxmlformats.org/wordprocessingml/2006/main" xmlns:w14="http://schemas.microsoft.com/office/word/2010/wordml" xmlns:w15="http://schemas.microsoft.com/office/word/2012/wordml" xmlns:w16cex="http://schemas.microsoft.com/office/word/2018/wordml/cex" xmlns:w16cid="http://schemas.microsoft.com/office/word/2016/wordml/cid" xmlns:w16="http://schemas.microsoft.com/office/word/2018/wordml" xmlns:w16sdtdh="http://schemas.microsoft.com/office/word/2020/wordml/sdtdatahash" xmlns:w16se="http://schemas.microsoft.com/office/word/2015/wordml/symex" xmlns:wpg="http://schemas.microsoft.com/office/word/2010/wordprocessingGroup" xmlns:wpi="http://schemas.microsoft.com/office/word/2010/wordprocessingInk" xmlns:wne="http://schemas.microsoft.com/office/word/2006/wordml" xmlns:wps="http://schemas.microsoft.com/office/word/2010/wordprocessingShape" mc:Ignorable="w14 w15 w16se w16cid w16 w16cex w16sdtdh wp14">
+<w:numbering xmlns:wpc="http://schemas.microsoft.com/office/word/2010/wordprocessingCanvas" xmlns:cx="http://schemas.microsoft.com/office/drawing/2014/chartex" xmlns:cx1="http://schemas.microsoft.com/office/drawing/2015/9/8/chartex" xmlns:cx2="http://schemas.microsoft.com/office/drawing/2015/10/21/chartex" xmlns:cx3="http://schemas.microsoft.com/office/drawing/2016/5/9/chartex" xmlns:cx4="http://schemas.microsoft.com/office/drawing/2016/5/10/chartex" xmlns:cx5="http://schemas.microsoft.com/office/drawing/2016/5/11/chartex" xmlns:cx6="http://schemas.microsoft.com/office/drawing/2016/5/12/chartex" xmlns:cx7="http://schemas.microsoft.com/office/drawing/2016/5/13/chartex" xmlns:cx8="http://schemas.microsoft.com/office/drawing/2016/5/14/chartex" xmlns:mc="http://schemas.openxmlformats.org/markup-compatibility/2006" xmlns:aink="http://schemas.microsoft.com/office/drawing/2016/ink" xmlns:am3d="http://schemas.microsoft.com/office/drawing/2017/model3d" xmlns:o="urn:schemas-microsoft-com:office:office" xmlns:oel="http://schemas.microsoft.com/office/2019/extlst" xmlns:r="http://schemas.openxmlformats.org/officeDocument/2006/relationships" xmlns:m="http://schemas.openxmlformats.org/officeDocument/2006/math" xmlns:v="urn:schemas-microsoft-com:vml" xmlns:wp14="http://schemas.microsoft.com/office/word/2010/wordprocessingDrawing" xmlns:wp="http://schemas.openxmlformats.org/drawingml/2006/wordprocessingDrawing" xmlns:w10="urn:schemas-microsoft-com:office:word" xmlns:w="http://schemas.openxmlformats.org/wordprocessingml/2006/main" xmlns:w14="http://schemas.microsoft.com/office/word/2010/wordml" xmlns:w15="http://schemas.microsoft.com/office/word/2012/wordml" xmlns:w16cex="http://schemas.microsoft.com/office/word/2018/wordml/cex" xmlns:w16cid="http://schemas.microsoft.com/office/word/2016/wordml/cid" xmlns:w16="http://schemas.microsoft.com/office/word/2018/wordml" xmlns:w16sdtdh="http://schemas.microsoft.com/office/word/2020/wordml/sdtdatahash" xmlns:w16se="http://schemas.microsoft.com/office/word/2015/wordml/symex" xmlns:wpg="http://schemas.microsoft.com/office/word/2010/wordprocessingGroup" xmlns:wpi="http://schemas.microsoft.com/office/word/2010/wordprocessingInk" xmlns:wne="http://schemas.microsoft.com/office/word/2006/wordml" xmlns:wps="http://schemas.microsoft.com/office/word/2010/wordprocessingShape" mc:Ignorable="w14 w15 w16se w16cid w16 w16cex w16sdtdh wp14">
   <w:abstractNum w:abstractNumId="0" w15:restartNumberingAfterBreak="0">
     <w:nsid w:val="3DC61AA3"/>
     <w:multiLevelType w:val="hybridMultilevel"/>
@@ -2087,13 +1787,13 @@
       </w:rPr>
     </w:lvl>
   </w:abstractNum>
-  <w:num w:numId="1">
+  <w:num w:numId="1" w16cid:durableId="1735812002">
     <w:abstractNumId w:val="1"/>
   </w:num>
-  <w:num w:numId="2">
+  <w:num w:numId="2" w16cid:durableId="1346788191">
     <w:abstractNumId w:val="2"/>
   </w:num>
-  <w:num w:numId="3">
+  <w:num w:numId="3" w16cid:durableId="577250972">
     <w:abstractNumId w:val="0"/>
   </w:num>
 </w:numbering>
@@ -2568,7 +2268,6 @@
     <w:rPr>
       <w:color w:val="000080"/>
       <w:u w:val="single"/>
-      <w:lang/>
     </w:rPr>
   </w:style>
   <w:style w:type="paragraph" w:customStyle="1" w:styleId="berschrift">
@@ -2632,6 +2331,29 @@
       <w:bCs/>
       <w:sz w:val="56"/>
       <w:szCs w:val="56"/>
+    </w:rPr>
+  </w:style>
+  <w:style w:type="character" w:styleId="Hyperlink">
+    <w:name w:val="Hyperlink"/>
+    <w:basedOn w:val="Absatz-Standardschriftart"/>
+    <w:uiPriority w:val="99"/>
+    <w:unhideWhenUsed/>
+    <w:rsid w:val="00916304"/>
+    <w:rPr>
+      <w:color w:val="0563C1" w:themeColor="hyperlink"/>
+      <w:u w:val="single"/>
+    </w:rPr>
+  </w:style>
+  <w:style w:type="character" w:styleId="NichtaufgelsteErwhnung">
+    <w:name w:val="Unresolved Mention"/>
+    <w:basedOn w:val="Absatz-Standardschriftart"/>
+    <w:uiPriority w:val="99"/>
+    <w:semiHidden/>
+    <w:unhideWhenUsed/>
+    <w:rsid w:val="00916304"/>
+    <w:rPr>
+      <w:color w:val="605E5C"/>
+      <w:shd w:val="clear" w:color="auto" w:fill="E1DFDD"/>
     </w:rPr>
   </w:style>
 </w:styles>

</xml_diff>